<commit_message>
Made the doc pretty
</commit_message>
<xml_diff>
--- a/Yaniv_doc.docx
+++ b/Yaniv_doc.docx
@@ -14,7 +14,100 @@
           <w:docPartUnique/>
         </w:docPartObj>
       </w:sdtPr>
+      <w:sdtEndPr/>
       <w:sdtContent>
+        <w:p>
+          <w:pPr>
+            <w:rPr>
+              <w:sz w:val="28"/>
+              <w:szCs w:val="28"/>
+            </w:rPr>
+          </w:pPr>
+        </w:p>
+      </w:sdtContent>
+    </w:sdt>
+    <w:sdt>
+      <w:sdtPr>
+        <w:rPr>
+          <w:sz w:val="28"/>
+          <w:szCs w:val="28"/>
+        </w:rPr>
+        <w:id w:val="1971937086"/>
+        <w:docPartObj>
+          <w:docPartGallery w:val="Cover Pages"/>
+          <w:docPartUnique/>
+        </w:docPartObj>
+      </w:sdtPr>
+      <w:sdtContent>
+        <w:p>
+          <w:pPr>
+            <w:rPr>
+              <w:sz w:val="28"/>
+              <w:szCs w:val="28"/>
+            </w:rPr>
+          </w:pPr>
+        </w:p>
+        <w:sdt>
+          <w:sdtPr>
+            <w:rPr>
+              <w:rFonts w:asciiTheme="minorHAnsi" w:eastAsiaTheme="minorEastAsia" w:hAnsiTheme="minorHAnsi" w:cstheme="minorBidi"/>
+              <w:b w:val="0"/>
+              <w:bCs w:val="0"/>
+              <w:smallCaps w:val="0"/>
+              <w:color w:val="auto"/>
+              <w:sz w:val="22"/>
+              <w:szCs w:val="22"/>
+            </w:rPr>
+            <w:id w:val="-1059018110"/>
+            <w:docPartObj>
+              <w:docPartGallery w:val="Table of Contents"/>
+              <w:docPartUnique/>
+            </w:docPartObj>
+          </w:sdtPr>
+          <w:sdtEndPr>
+            <w:rPr>
+              <w:rFonts w:eastAsiaTheme="minorHAnsi"/>
+              <w:noProof/>
+            </w:rPr>
+          </w:sdtEndPr>
+          <w:sdtContent>
+            <w:p>
+              <w:pPr>
+                <w:pStyle w:val="TOCHeading"/>
+              </w:pPr>
+              <w:r>
+                <w:t>Contents</w:t>
+              </w:r>
+            </w:p>
+            <w:p>
+              <w:r>
+                <w:fldChar w:fldCharType="begin"/>
+              </w:r>
+              <w:r>
+                <w:instrText xml:space="preserve"> TOC \o "1-3" \h \z \u </w:instrText>
+              </w:r>
+              <w:r>
+                <w:fldChar w:fldCharType="separate"/>
+              </w:r>
+              <w:r>
+                <w:rPr>
+                  <w:b/>
+                  <w:bCs/>
+                  <w:noProof/>
+                </w:rPr>
+                <w:t>No table of contents entries found.</w:t>
+              </w:r>
+              <w:r>
+                <w:rPr>
+                  <w:b/>
+                  <w:bCs/>
+                  <w:noProof/>
+                </w:rPr>
+                <w:fldChar w:fldCharType="end"/>
+              </w:r>
+            </w:p>
+          </w:sdtContent>
+        </w:sdt>
         <w:p>
           <w:pPr>
             <w:rPr>
@@ -31,7 +124,7 @@
             <mc:AlternateContent>
               <mc:Choice Requires="wps">
                 <w:drawing>
-                  <wp:anchor distT="0" distB="0" distL="114300" distR="114300" simplePos="0" relativeHeight="251659264" behindDoc="0" locked="0" layoutInCell="1" allowOverlap="1" wp14:anchorId="2CB5942E" wp14:editId="4D026122">
+                  <wp:anchor distT="0" distB="0" distL="114300" distR="114300" simplePos="0" relativeHeight="251661312" behindDoc="0" locked="0" layoutInCell="1" allowOverlap="1" wp14:anchorId="48360062" wp14:editId="5AB99008">
                     <wp:simplePos x="0" y="0"/>
                     <wp:positionH relativeFrom="page">
                       <wp:align>center</wp:align>
@@ -42,7 +135,7 @@
                     <wp:extent cx="1712890" cy="3840480"/>
                     <wp:effectExtent l="0" t="0" r="1270" b="0"/>
                     <wp:wrapNone/>
-                    <wp:docPr id="138" name="Text Box 138"/>
+                    <wp:docPr id="2" name="Text Box 2"/>
                     <wp:cNvGraphicFramePr/>
                     <a:graphic xmlns:a="http://schemas.openxmlformats.org/drawingml/2006/main">
                       <a:graphicData uri="http://schemas.microsoft.com/office/word/2010/wordprocessingShape">
@@ -117,10 +210,10 @@
                                           <w:noProof/>
                                         </w:rPr>
                                         <w:drawing>
-                                          <wp:inline distT="0" distB="0" distL="0" distR="0" wp14:anchorId="537CC768" wp14:editId="1D433595">
+                                          <wp:inline distT="0" distB="0" distL="0" distR="0" wp14:anchorId="7B7A8EB2" wp14:editId="27C13DC6">
                                             <wp:extent cx="4219575" cy="4219575"/>
                                             <wp:effectExtent l="0" t="0" r="9525" b="9525"/>
-                                            <wp:docPr id="1" name="Picture 1"/>
+                                            <wp:docPr id="7" name="Picture 7"/>
                                             <wp:cNvGraphicFramePr>
                                               <a:graphicFrameLocks xmlns:a="http://schemas.openxmlformats.org/drawingml/2006/main" noChangeAspect="1"/>
                                             </wp:cNvGraphicFramePr>
@@ -132,7 +225,7 @@
                                                     <pic:cNvPicPr/>
                                                   </pic:nvPicPr>
                                                   <pic:blipFill>
-                                                    <a:blip r:embed="rId5">
+                                                    <a:blip r:embed="rId6">
                                                       <a:extLst>
                                                         <a:ext uri="{28A0092B-C50C-407E-A947-70E740481C1C}">
                                                           <a14:useLocalDpi xmlns:a14="http://schemas.microsoft.com/office/drawing/2010/main" val="0"/>
@@ -163,14 +256,26 @@
                                       <w:sdtPr>
                                         <w:rPr>
                                           <w:rFonts w:ascii="Bahnschrift SemiBold" w:hAnsi="Bahnschrift SemiBold"/>
-                                          <w:caps/>
-                                          <w:color w:val="191919" w:themeColor="text1" w:themeTint="E6"/>
+                                          <w:b/>
+                                          <w:color w:val="000000" w:themeColor="text1"/>
                                           <w:sz w:val="72"/>
                                           <w:szCs w:val="72"/>
+                                          <w14:shadow w14:blurRad="12700" w14:dist="38100" w14:dir="2700000" w14:sx="100000" w14:sy="100000" w14:kx="0" w14:ky="0" w14:algn="tl">
+                                            <w14:schemeClr w14:val="bg1">
+                                              <w14:lumMod w14:val="50000"/>
+                                            </w14:schemeClr>
+                                          </w14:shadow>
+                                          <w14:textOutline w14:w="9525" w14:cap="flat" w14:cmpd="sng" w14:algn="ctr">
+                                            <w14:solidFill>
+                                              <w14:schemeClr w14:val="bg1"/>
+                                            </w14:solidFill>
+                                            <w14:prstDash w14:val="solid"/>
+                                            <w14:round/>
+                                          </w14:textOutline>
                                         </w:rPr>
                                         <w:alias w:val="Title"/>
                                         <w:tag w:val=""/>
-                                        <w:id w:val="-438379639"/>
+                                        <w:id w:val="777837339"/>
                                         <w:dataBinding w:prefixMappings="xmlns:ns0='http://purl.org/dc/elements/1.1/' xmlns:ns1='http://schemas.openxmlformats.org/package/2006/metadata/core-properties' " w:xpath="/ns1:coreProperties[1]/ns0:title[1]" w:storeItemID="{6C3C8BC8-F283-45AE-878A-BAB7291924A1}"/>
                                         <w:text/>
                                       </w:sdtPr>
@@ -190,10 +295,22 @@
                                           <w:r>
                                             <w:rPr>
                                               <w:rFonts w:ascii="Bahnschrift SemiBold" w:hAnsi="Bahnschrift SemiBold"/>
-                                              <w:caps/>
-                                              <w:color w:val="191919" w:themeColor="text1" w:themeTint="E6"/>
+                                              <w:b/>
+                                              <w:color w:val="000000" w:themeColor="text1"/>
                                               <w:sz w:val="72"/>
                                               <w:szCs w:val="72"/>
+                                              <w14:shadow w14:blurRad="12700" w14:dist="38100" w14:dir="2700000" w14:sx="100000" w14:sy="100000" w14:kx="0" w14:ky="0" w14:algn="tl">
+                                                <w14:schemeClr w14:val="bg1">
+                                                  <w14:lumMod w14:val="50000"/>
+                                                </w14:schemeClr>
+                                              </w14:shadow>
+                                              <w14:textOutline w14:w="9525" w14:cap="flat" w14:cmpd="sng" w14:algn="ctr">
+                                                <w14:solidFill>
+                                                  <w14:schemeClr w14:val="bg1"/>
+                                                </w14:solidFill>
+                                                <w14:prstDash w14:val="solid"/>
+                                                <w14:round/>
+                                              </w14:textOutline>
                                             </w:rPr>
                                             <w:t>legends of the fallen: boss conquest</w:t>
                                           </w:r>
@@ -208,7 +325,7 @@
                                         </w:rPr>
                                         <w:alias w:val="Subtitle"/>
                                         <w:tag w:val=""/>
-                                        <w:id w:val="1354072561"/>
+                                        <w:id w:val="108406462"/>
                                         <w:dataBinding w:prefixMappings="xmlns:ns0='http://purl.org/dc/elements/1.1/' xmlns:ns1='http://schemas.openxmlformats.org/package/2006/metadata/core-properties' " w:xpath="/ns1:coreProperties[1]/ns0:subject[1]" w:storeItemID="{6C3C8BC8-F283-45AE-878A-BAB7291924A1}"/>
                                         <w:text/>
                                       </w:sdtPr>
@@ -226,44 +343,7 @@
                                               <w:rFonts w:ascii="Arial Rounded MT Bold" w:hAnsi="Arial Rounded MT Bold"/>
                                               <w:lang w:val="en-CA"/>
                                             </w:rPr>
-                                            <w:t>Developers:</w:t>
-                                          </w:r>
-                                          <w:r>
-                                            <w:rPr>
-                                              <w:rFonts w:ascii="Arial Rounded MT Bold" w:hAnsi="Arial Rounded MT Bold"/>
-                                              <w:lang w:val="en-CA"/>
-                                            </w:rPr>
-                                            <w:t xml:space="preserve"> Hanson Yang,</w:t>
-                                          </w:r>
-                                          <w:r>
-                                            <w:rPr>
-                                              <w:rFonts w:ascii="Arial Rounded MT Bold" w:hAnsi="Arial Rounded MT Bold"/>
-                                              <w:lang w:val="en-CA"/>
-                                            </w:rPr>
-                                            <w:t xml:space="preserve"> </w:t>
-                                          </w:r>
-                                          <w:r>
-                                            <w:rPr>
-                                              <w:rFonts w:ascii="Arial Rounded MT Bold" w:hAnsi="Arial Rounded MT Bold"/>
-                                              <w:lang w:val="en-CA"/>
-                                            </w:rPr>
-                                            <w:t xml:space="preserve">Oliver </w:t>
-                                          </w:r>
-                                          <w:proofErr w:type="spellStart"/>
-                                          <w:r>
-                                            <w:rPr>
-                                              <w:rFonts w:ascii="Arial Rounded MT Bold" w:hAnsi="Arial Rounded MT Bold"/>
-                                              <w:lang w:val="en-CA"/>
-                                            </w:rPr>
-                                            <w:t>D’Avino</w:t>
-                                          </w:r>
-                                          <w:proofErr w:type="spellEnd"/>
-                                          <w:r>
-                                            <w:rPr>
-                                              <w:rFonts w:ascii="Arial Rounded MT Bold" w:hAnsi="Arial Rounded MT Bold"/>
-                                              <w:lang w:val="en-CA"/>
-                                            </w:rPr>
-                                            <w:t>, Yaniv Lazar</w:t>
+                                            <w:t>Developers: Hanson Yang, Oliver D’Avino, Yaniv Lazar</w:t>
                                           </w:r>
                                         </w:p>
                                       </w:sdtContent>
@@ -279,12 +359,20 @@
                                         <w:pStyle w:val="NoSpacing"/>
                                         <w:rPr>
                                           <w:rFonts w:ascii="Bodoni MT Black" w:hAnsi="Bodoni MT Black"/>
-                                          <w:b/>
                                           <w:bCs/>
-                                          <w:caps/>
                                           <w:color w:val="000000" w:themeColor="text1"/>
                                           <w:sz w:val="26"/>
                                           <w:szCs w:val="26"/>
+                                          <w14:shadow w14:blurRad="38100" w14:dist="19050" w14:dir="2700000" w14:sx="100000" w14:sy="100000" w14:kx="0" w14:ky="0" w14:algn="tl">
+                                            <w14:schemeClr w14:val="dk1">
+                                              <w14:alpha w14:val="60000"/>
+                                            </w14:schemeClr>
+                                          </w14:shadow>
+                                          <w14:textOutline w14:w="0" w14:cap="flat" w14:cmpd="sng" w14:algn="ctr">
+                                            <w14:noFill/>
+                                            <w14:prstDash w14:val="solid"/>
+                                            <w14:round/>
+                                          </w14:textOutline>
                                         </w:rPr>
                                       </w:pPr>
                                       <w:r>
@@ -369,7 +457,7 @@
                                         </w:rPr>
                                         <w:alias w:val="Author"/>
                                         <w:tag w:val=""/>
-                                        <w:id w:val="-279026076"/>
+                                        <w:id w:val="-1927865414"/>
                                         <w:dataBinding w:prefixMappings="xmlns:ns0='http://purl.org/dc/elements/1.1/' xmlns:ns1='http://schemas.openxmlformats.org/package/2006/metadata/core-properties' " w:xpath="/ns1:coreProperties[1]/ns0:creator[1]" w:storeItemID="{6C3C8BC8-F283-45AE-878A-BAB7291924A1}"/>
                                         <w:text/>
                                       </w:sdtPr>
@@ -431,7 +519,7 @@
                                         </w:rPr>
                                         <w:alias w:val="Author"/>
                                         <w:tag w:val=""/>
-                                        <w:id w:val="-170712995"/>
+                                        <w:id w:val="114886225"/>
                                         <w:dataBinding w:prefixMappings="xmlns:ns0='http://purl.org/dc/elements/1.1/' xmlns:ns1='http://schemas.openxmlformats.org/package/2006/metadata/core-properties' " w:xpath="/ns1:coreProperties[1]/ns0:creator[1]" w:storeItemID="{6C3C8BC8-F283-45AE-878A-BAB7291924A1}"/>
                                         <w:text/>
                                       </w:sdtPr>
@@ -463,16 +551,7 @@
                                               <w:sz w:val="32"/>
                                               <w:szCs w:val="32"/>
                                             </w:rPr>
-                                            <w:t xml:space="preserve">number </w:t>
-                                          </w:r>
-                                          <w:r>
-                                            <w:rPr>
-                                              <w:rFonts w:ascii="Bernard MT Condensed" w:hAnsi="Bernard MT Condensed"/>
-                                              <w:color w:val="000000" w:themeColor="text1"/>
-                                              <w:sz w:val="32"/>
-                                              <w:szCs w:val="32"/>
-                                            </w:rPr>
-                                            <w:t>:</w:t>
+                                            <w:t>number :</w:t>
                                           </w:r>
                                           <w:proofErr w:type="gramEnd"/>
                                           <w:r>
@@ -482,16 +561,7 @@
                                               <w:sz w:val="32"/>
                                               <w:szCs w:val="32"/>
                                             </w:rPr>
-                                            <w:t xml:space="preserve"> </w:t>
-                                          </w:r>
-                                          <w:r>
-                                            <w:rPr>
-                                              <w:rFonts w:ascii="Bernard MT Condensed" w:hAnsi="Bernard MT Condensed"/>
-                                              <w:color w:val="000000" w:themeColor="text1"/>
-                                              <w:sz w:val="32"/>
-                                              <w:szCs w:val="32"/>
-                                            </w:rPr>
-                                            <w:t>1.0</w:t>
+                                            <w:t xml:space="preserve"> 1.0</w:t>
                                           </w:r>
                                         </w:p>
                                       </w:sdtContent>
@@ -500,6 +570,9 @@
                                       <w:pPr>
                                         <w:pStyle w:val="NoSpacing"/>
                                       </w:pPr>
+                                      <w:r>
+                                        <w:t>a</w:t>
+                                      </w:r>
                                     </w:p>
                                   </w:tc>
                                 </w:tr>
@@ -527,11 +600,11 @@
               </mc:Choice>
               <mc:Fallback>
                 <w:pict>
-                  <v:shapetype w14:anchorId="2CB5942E" id="_x0000_t202" coordsize="21600,21600" o:spt="202" path="m,l,21600r21600,l21600,xe">
+                  <v:shapetype w14:anchorId="48360062" id="_x0000_t202" coordsize="21600,21600" o:spt="202" path="m,l,21600r21600,l21600,xe">
                     <v:stroke joinstyle="miter"/>
                     <v:path gradientshapeok="t" o:connecttype="rect"/>
                   </v:shapetype>
-                  <v:shape id="Text Box 138" o:spid="_x0000_s1026" type="#_x0000_t202" style="position:absolute;margin-left:0;margin-top:0;width:134.85pt;height:302.4pt;z-index:251659264;visibility:visible;mso-wrap-style:square;mso-width-percent:941;mso-height-percent:773;mso-wrap-distance-left:9pt;mso-wrap-distance-top:0;mso-wrap-distance-right:9pt;mso-wrap-distance-bottom:0;mso-position-horizontal:center;mso-position-horizontal-relative:page;mso-position-vertical:center;mso-position-vertical-relative:page;mso-width-percent:941;mso-height-percent:773;mso-width-relative:page;mso-height-relative:page;v-text-anchor:middle" o:gfxdata="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" fillcolor="white [3201]" stroked="f" strokeweight=".5pt">
+                  <v:shape id="Text Box 2" o:spid="_x0000_s1026" type="#_x0000_t202" style="position:absolute;margin-left:0;margin-top:0;width:134.85pt;height:302.4pt;z-index:251661312;visibility:visible;mso-wrap-style:square;mso-width-percent:941;mso-height-percent:773;mso-wrap-distance-left:9pt;mso-wrap-distance-top:0;mso-wrap-distance-right:9pt;mso-wrap-distance-bottom:0;mso-position-horizontal:center;mso-position-horizontal-relative:page;mso-position-vertical:center;mso-position-vertical-relative:page;mso-width-percent:941;mso-height-percent:773;mso-width-relative:page;mso-height-relative:page;v-text-anchor:middle" o:gfxdata="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" fillcolor="white [3201]" stroked="f" strokeweight=".5pt">
                     <v:textbox inset="0,0,0,0">
                       <w:txbxContent>
                         <w:tbl>
@@ -571,10 +644,10 @@
                                     <w:noProof/>
                                   </w:rPr>
                                   <w:drawing>
-                                    <wp:inline distT="0" distB="0" distL="0" distR="0" wp14:anchorId="537CC768" wp14:editId="1D433595">
+                                    <wp:inline distT="0" distB="0" distL="0" distR="0" wp14:anchorId="7B7A8EB2" wp14:editId="27C13DC6">
                                       <wp:extent cx="4219575" cy="4219575"/>
                                       <wp:effectExtent l="0" t="0" r="9525" b="9525"/>
-                                      <wp:docPr id="1" name="Picture 1"/>
+                                      <wp:docPr id="7" name="Picture 7"/>
                                       <wp:cNvGraphicFramePr>
                                         <a:graphicFrameLocks xmlns:a="http://schemas.openxmlformats.org/drawingml/2006/main" noChangeAspect="1"/>
                                       </wp:cNvGraphicFramePr>
@@ -586,7 +659,7 @@
                                               <pic:cNvPicPr/>
                                             </pic:nvPicPr>
                                             <pic:blipFill>
-                                              <a:blip r:embed="rId5">
+                                              <a:blip r:embed="rId6">
                                                 <a:extLst>
                                                   <a:ext uri="{28A0092B-C50C-407E-A947-70E740481C1C}">
                                                     <a14:useLocalDpi xmlns:a14="http://schemas.microsoft.com/office/drawing/2010/main" val="0"/>
@@ -617,14 +690,26 @@
                                 <w:sdtPr>
                                   <w:rPr>
                                     <w:rFonts w:ascii="Bahnschrift SemiBold" w:hAnsi="Bahnschrift SemiBold"/>
-                                    <w:caps/>
-                                    <w:color w:val="191919" w:themeColor="text1" w:themeTint="E6"/>
+                                    <w:b/>
+                                    <w:color w:val="000000" w:themeColor="text1"/>
                                     <w:sz w:val="72"/>
                                     <w:szCs w:val="72"/>
+                                    <w14:shadow w14:blurRad="12700" w14:dist="38100" w14:dir="2700000" w14:sx="100000" w14:sy="100000" w14:kx="0" w14:ky="0" w14:algn="tl">
+                                      <w14:schemeClr w14:val="bg1">
+                                        <w14:lumMod w14:val="50000"/>
+                                      </w14:schemeClr>
+                                    </w14:shadow>
+                                    <w14:textOutline w14:w="9525" w14:cap="flat" w14:cmpd="sng" w14:algn="ctr">
+                                      <w14:solidFill>
+                                        <w14:schemeClr w14:val="bg1"/>
+                                      </w14:solidFill>
+                                      <w14:prstDash w14:val="solid"/>
+                                      <w14:round/>
+                                    </w14:textOutline>
                                   </w:rPr>
                                   <w:alias w:val="Title"/>
                                   <w:tag w:val=""/>
-                                  <w:id w:val="-438379639"/>
+                                  <w:id w:val="777837339"/>
                                   <w:dataBinding w:prefixMappings="xmlns:ns0='http://purl.org/dc/elements/1.1/' xmlns:ns1='http://schemas.openxmlformats.org/package/2006/metadata/core-properties' " w:xpath="/ns1:coreProperties[1]/ns0:title[1]" w:storeItemID="{6C3C8BC8-F283-45AE-878A-BAB7291924A1}"/>
                                   <w:text/>
                                 </w:sdtPr>
@@ -644,10 +729,22 @@
                                     <w:r>
                                       <w:rPr>
                                         <w:rFonts w:ascii="Bahnschrift SemiBold" w:hAnsi="Bahnschrift SemiBold"/>
-                                        <w:caps/>
-                                        <w:color w:val="191919" w:themeColor="text1" w:themeTint="E6"/>
+                                        <w:b/>
+                                        <w:color w:val="000000" w:themeColor="text1"/>
                                         <w:sz w:val="72"/>
                                         <w:szCs w:val="72"/>
+                                        <w14:shadow w14:blurRad="12700" w14:dist="38100" w14:dir="2700000" w14:sx="100000" w14:sy="100000" w14:kx="0" w14:ky="0" w14:algn="tl">
+                                          <w14:schemeClr w14:val="bg1">
+                                            <w14:lumMod w14:val="50000"/>
+                                          </w14:schemeClr>
+                                        </w14:shadow>
+                                        <w14:textOutline w14:w="9525" w14:cap="flat" w14:cmpd="sng" w14:algn="ctr">
+                                          <w14:solidFill>
+                                            <w14:schemeClr w14:val="bg1"/>
+                                          </w14:solidFill>
+                                          <w14:prstDash w14:val="solid"/>
+                                          <w14:round/>
+                                        </w14:textOutline>
                                       </w:rPr>
                                       <w:t>legends of the fallen: boss conquest</w:t>
                                     </w:r>
@@ -662,7 +759,7 @@
                                   </w:rPr>
                                   <w:alias w:val="Subtitle"/>
                                   <w:tag w:val=""/>
-                                  <w:id w:val="1354072561"/>
+                                  <w:id w:val="108406462"/>
                                   <w:dataBinding w:prefixMappings="xmlns:ns0='http://purl.org/dc/elements/1.1/' xmlns:ns1='http://schemas.openxmlformats.org/package/2006/metadata/core-properties' " w:xpath="/ns1:coreProperties[1]/ns0:subject[1]" w:storeItemID="{6C3C8BC8-F283-45AE-878A-BAB7291924A1}"/>
                                   <w:text/>
                                 </w:sdtPr>
@@ -680,44 +777,7 @@
                                         <w:rFonts w:ascii="Arial Rounded MT Bold" w:hAnsi="Arial Rounded MT Bold"/>
                                         <w:lang w:val="en-CA"/>
                                       </w:rPr>
-                                      <w:t>Developers:</w:t>
-                                    </w:r>
-                                    <w:r>
-                                      <w:rPr>
-                                        <w:rFonts w:ascii="Arial Rounded MT Bold" w:hAnsi="Arial Rounded MT Bold"/>
-                                        <w:lang w:val="en-CA"/>
-                                      </w:rPr>
-                                      <w:t xml:space="preserve"> Hanson Yang,</w:t>
-                                    </w:r>
-                                    <w:r>
-                                      <w:rPr>
-                                        <w:rFonts w:ascii="Arial Rounded MT Bold" w:hAnsi="Arial Rounded MT Bold"/>
-                                        <w:lang w:val="en-CA"/>
-                                      </w:rPr>
-                                      <w:t xml:space="preserve"> </w:t>
-                                    </w:r>
-                                    <w:r>
-                                      <w:rPr>
-                                        <w:rFonts w:ascii="Arial Rounded MT Bold" w:hAnsi="Arial Rounded MT Bold"/>
-                                        <w:lang w:val="en-CA"/>
-                                      </w:rPr>
-                                      <w:t xml:space="preserve">Oliver </w:t>
-                                    </w:r>
-                                    <w:proofErr w:type="spellStart"/>
-                                    <w:r>
-                                      <w:rPr>
-                                        <w:rFonts w:ascii="Arial Rounded MT Bold" w:hAnsi="Arial Rounded MT Bold"/>
-                                        <w:lang w:val="en-CA"/>
-                                      </w:rPr>
-                                      <w:t>D’Avino</w:t>
-                                    </w:r>
-                                    <w:proofErr w:type="spellEnd"/>
-                                    <w:r>
-                                      <w:rPr>
-                                        <w:rFonts w:ascii="Arial Rounded MT Bold" w:hAnsi="Arial Rounded MT Bold"/>
-                                        <w:lang w:val="en-CA"/>
-                                      </w:rPr>
-                                      <w:t>, Yaniv Lazar</w:t>
+                                      <w:t>Developers: Hanson Yang, Oliver D’Avino, Yaniv Lazar</w:t>
                                     </w:r>
                                   </w:p>
                                 </w:sdtContent>
@@ -733,12 +793,20 @@
                                   <w:pStyle w:val="NoSpacing"/>
                                   <w:rPr>
                                     <w:rFonts w:ascii="Bodoni MT Black" w:hAnsi="Bodoni MT Black"/>
-                                    <w:b/>
                                     <w:bCs/>
-                                    <w:caps/>
                                     <w:color w:val="000000" w:themeColor="text1"/>
                                     <w:sz w:val="26"/>
                                     <w:szCs w:val="26"/>
+                                    <w14:shadow w14:blurRad="38100" w14:dist="19050" w14:dir="2700000" w14:sx="100000" w14:sy="100000" w14:kx="0" w14:ky="0" w14:algn="tl">
+                                      <w14:schemeClr w14:val="dk1">
+                                        <w14:alpha w14:val="60000"/>
+                                      </w14:schemeClr>
+                                    </w14:shadow>
+                                    <w14:textOutline w14:w="0" w14:cap="flat" w14:cmpd="sng" w14:algn="ctr">
+                                      <w14:noFill/>
+                                      <w14:prstDash w14:val="solid"/>
+                                      <w14:round/>
+                                    </w14:textOutline>
                                   </w:rPr>
                                 </w:pPr>
                                 <w:r>
@@ -823,7 +891,7 @@
                                   </w:rPr>
                                   <w:alias w:val="Author"/>
                                   <w:tag w:val=""/>
-                                  <w:id w:val="-279026076"/>
+                                  <w:id w:val="-1927865414"/>
                                   <w:dataBinding w:prefixMappings="xmlns:ns0='http://purl.org/dc/elements/1.1/' xmlns:ns1='http://schemas.openxmlformats.org/package/2006/metadata/core-properties' " w:xpath="/ns1:coreProperties[1]/ns0:creator[1]" w:storeItemID="{6C3C8BC8-F283-45AE-878A-BAB7291924A1}"/>
                                   <w:text/>
                                 </w:sdtPr>
@@ -885,7 +953,7 @@
                                   </w:rPr>
                                   <w:alias w:val="Author"/>
                                   <w:tag w:val=""/>
-                                  <w:id w:val="-170712995"/>
+                                  <w:id w:val="114886225"/>
                                   <w:dataBinding w:prefixMappings="xmlns:ns0='http://purl.org/dc/elements/1.1/' xmlns:ns1='http://schemas.openxmlformats.org/package/2006/metadata/core-properties' " w:xpath="/ns1:coreProperties[1]/ns0:creator[1]" w:storeItemID="{6C3C8BC8-F283-45AE-878A-BAB7291924A1}"/>
                                   <w:text/>
                                 </w:sdtPr>
@@ -917,16 +985,7 @@
                                         <w:sz w:val="32"/>
                                         <w:szCs w:val="32"/>
                                       </w:rPr>
-                                      <w:t xml:space="preserve">number </w:t>
-                                    </w:r>
-                                    <w:r>
-                                      <w:rPr>
-                                        <w:rFonts w:ascii="Bernard MT Condensed" w:hAnsi="Bernard MT Condensed"/>
-                                        <w:color w:val="000000" w:themeColor="text1"/>
-                                        <w:sz w:val="32"/>
-                                        <w:szCs w:val="32"/>
-                                      </w:rPr>
-                                      <w:t>:</w:t>
+                                      <w:t>number :</w:t>
                                     </w:r>
                                     <w:proofErr w:type="gramEnd"/>
                                     <w:r>
@@ -936,16 +995,7 @@
                                         <w:sz w:val="32"/>
                                         <w:szCs w:val="32"/>
                                       </w:rPr>
-                                      <w:t xml:space="preserve"> </w:t>
-                                    </w:r>
-                                    <w:r>
-                                      <w:rPr>
-                                        <w:rFonts w:ascii="Bernard MT Condensed" w:hAnsi="Bernard MT Condensed"/>
-                                        <w:color w:val="000000" w:themeColor="text1"/>
-                                        <w:sz w:val="32"/>
-                                        <w:szCs w:val="32"/>
-                                      </w:rPr>
-                                      <w:t>1.0</w:t>
+                                      <w:t xml:space="preserve"> 1.0</w:t>
                                     </w:r>
                                   </w:p>
                                 </w:sdtContent>
@@ -954,6 +1004,9 @@
                                 <w:pPr>
                                   <w:pStyle w:val="NoSpacing"/>
                                 </w:pPr>
+                                <w:r>
+                                  <w:t>a</w:t>
+                                </w:r>
                               </w:p>
                             </w:tc>
                           </w:tr>
@@ -980,6 +1033,407 @@
     <w:p>
       <w:pPr>
         <w:rPr>
+          <w:rFonts w:ascii="Bahnschrift SemiCondensed" w:hAnsi="Bahnschrift SemiCondensed"/>
+        </w:rPr>
+      </w:pPr>
+      <w:r>
+        <w:rPr>
+          <w:rFonts w:ascii="Bahnschrift SemiCondensed" w:hAnsi="Bahnschrift SemiCondensed"/>
+        </w:rPr>
+        <w:lastRenderedPageBreak/>
+        <w:br w:type="page"/>
+      </w:r>
+    </w:p>
+    <w:p>
+      <w:pPr>
+        <w:rPr>
+          <w:rFonts w:ascii="Bahnschrift SemiCondensed" w:hAnsi="Bahnschrift SemiCondensed"/>
+        </w:rPr>
+      </w:pPr>
+    </w:p>
+    <w:p>
+      <w:pPr>
+        <w:rPr>
+          <w:rFonts w:ascii="Baskerville Old Face" w:hAnsi="Baskerville Old Face"/>
+          <w:sz w:val="40"/>
+          <w:szCs w:val="40"/>
+          <w:u w:val="single"/>
+        </w:rPr>
+      </w:pPr>
+      <w:r>
+        <w:rPr>
+          <w:rFonts w:ascii="Baskerville Old Face" w:hAnsi="Baskerville Old Face"/>
+          <w:sz w:val="40"/>
+          <w:szCs w:val="40"/>
+          <w:u w:val="single"/>
+        </w:rPr>
+        <w:t>EXECUTIVE SUMMARY</w:t>
+      </w:r>
+    </w:p>
+    <w:p>
+      <w:pPr>
+        <w:pStyle w:val="ListParagraph"/>
+        <w:rPr>
+          <w:rFonts w:ascii="Bahnschrift Light" w:hAnsi="Bahnschrift Light"/>
+        </w:rPr>
+      </w:pPr>
+      <w:r>
+        <w:rPr>
+          <w:rFonts w:ascii="Bahnschrift Light" w:hAnsi="Bahnschrift Light"/>
+        </w:rPr>
+        <w:t>The game is going to take place in a medieval castle with a grim atmosphere. The fighting and exploration mechanics is what makes the game interesting. It’s a short and engaging game, it has a satisfying boss fight, it has fun mechanics such as the parry, attack and movement.</w:t>
+      </w:r>
+    </w:p>
+    <w:p>
+      <w:pPr>
+        <w:rPr>
+          <w:rFonts w:ascii="Baskerville Old Face" w:hAnsi="Baskerville Old Face"/>
+        </w:rPr>
+      </w:pPr>
+    </w:p>
+    <w:p>
+      <w:pPr>
+        <w:rPr>
+          <w:rFonts w:ascii="Baskerville Old Face" w:hAnsi="Baskerville Old Face"/>
+          <w:b/>
+          <w:bCs/>
+          <w:sz w:val="40"/>
+          <w:szCs w:val="40"/>
+          <w:u w:val="single"/>
+        </w:rPr>
+      </w:pPr>
+      <w:r>
+        <w:rPr>
+          <w:rFonts w:ascii="Baskerville Old Face" w:hAnsi="Baskerville Old Face"/>
+          <w:b/>
+          <w:bCs/>
+          <w:sz w:val="40"/>
+          <w:szCs w:val="40"/>
+          <w:u w:val="single"/>
+        </w:rPr>
+        <w:t>OVERVIEW</w:t>
+      </w:r>
+    </w:p>
+    <w:p>
+      <w:pPr>
+        <w:pStyle w:val="ListParagraph"/>
+        <w:spacing w:line="360" w:lineRule="auto"/>
+        <w:rPr>
+          <w:rFonts w:ascii="Bahnschrift Light" w:hAnsi="Bahnschrift Light"/>
+          <w:bCs/>
+        </w:rPr>
+      </w:pPr>
+      <w:r>
+        <w:rPr>
+          <w:rFonts w:ascii="Bahnschrift Light" w:hAnsi="Bahnschrift Light"/>
+          <w:bCs/>
+        </w:rPr>
+        <w:t xml:space="preserve">The genre of the game will be an RPG. So, you will be playing a knight who is searching a castle to defeat a boss while collecting loot along the way. </w:t>
+      </w:r>
+    </w:p>
+    <w:p>
+      <w:pPr>
+        <w:spacing w:line="360" w:lineRule="auto"/>
+        <w:rPr>
+          <w:rFonts w:ascii="Baskerville Old Face" w:hAnsi="Baskerville Old Face"/>
+          <w:bCs/>
+          <w:sz w:val="40"/>
+          <w:szCs w:val="40"/>
+          <w:u w:val="single"/>
+        </w:rPr>
+      </w:pPr>
+      <w:r>
+        <w:rPr>
+          <w:rFonts w:ascii="Baskerville Old Face" w:hAnsi="Baskerville Old Face"/>
+          <w:bCs/>
+          <w:sz w:val="40"/>
+          <w:szCs w:val="40"/>
+          <w:u w:val="single"/>
+        </w:rPr>
+        <w:t>Goal</w:t>
+      </w:r>
+    </w:p>
+    <w:p>
+      <w:pPr>
+        <w:pStyle w:val="ListParagraph"/>
+        <w:spacing w:line="360" w:lineRule="auto"/>
+        <w:rPr>
+          <w:rFonts w:ascii="Bahnschrift Light" w:hAnsi="Bahnschrift Light"/>
+          <w:bCs/>
+        </w:rPr>
+      </w:pPr>
+      <w:r>
+        <w:rPr>
+          <w:rFonts w:ascii="Bahnschrift Light" w:hAnsi="Bahnschrift Light"/>
+          <w:bCs/>
+        </w:rPr>
+        <w:t xml:space="preserve">The goal of the game is to defeat the boss of the castle at the end of the game. </w:t>
+      </w:r>
+    </w:p>
+    <w:p>
+      <w:pPr>
+        <w:spacing w:line="360" w:lineRule="auto"/>
+        <w:rPr>
+          <w:rFonts w:ascii="Baskerville Old Face" w:hAnsi="Baskerville Old Face"/>
+          <w:bCs/>
+          <w:sz w:val="40"/>
+          <w:szCs w:val="40"/>
+          <w:u w:val="single"/>
+        </w:rPr>
+      </w:pPr>
+      <w:proofErr w:type="gramStart"/>
+      <w:r>
+        <w:rPr>
+          <w:rFonts w:ascii="Baskerville Old Face" w:hAnsi="Baskerville Old Face"/>
+          <w:bCs/>
+          <w:sz w:val="40"/>
+          <w:szCs w:val="40"/>
+          <w:u w:val="single"/>
+        </w:rPr>
+        <w:t xml:space="preserve">The </w:t>
+      </w:r>
+      <w:r>
+        <w:rPr>
+          <w:rFonts w:ascii="Baskerville Old Face" w:hAnsi="Baskerville Old Face"/>
+          <w:bCs/>
+          <w:sz w:val="40"/>
+          <w:szCs w:val="40"/>
+          <w:u w:val="single"/>
+        </w:rPr>
+        <w:t xml:space="preserve"> Mechanics</w:t>
+      </w:r>
+      <w:proofErr w:type="gramEnd"/>
+    </w:p>
+    <w:p>
+      <w:pPr>
+        <w:spacing w:line="360" w:lineRule="auto"/>
+        <w:rPr>
+          <w:rFonts w:ascii="Bahnschrift Light" w:hAnsi="Bahnschrift Light"/>
+          <w:bCs/>
+          <w:sz w:val="24"/>
+          <w:szCs w:val="24"/>
+        </w:rPr>
+      </w:pPr>
+      <w:r>
+        <w:rPr>
+          <w:rFonts w:ascii="Bahnschrift Light" w:hAnsi="Bahnschrift Light"/>
+          <w:bCs/>
+          <w:sz w:val="24"/>
+          <w:szCs w:val="24"/>
+        </w:rPr>
+        <w:t>For the fighting mechanics of the game, we will have 4 central mechanics:</w:t>
+      </w:r>
+    </w:p>
+    <w:p>
+      <w:pPr>
+        <w:spacing w:line="360" w:lineRule="auto"/>
+        <w:rPr>
+          <w:rFonts w:ascii="Bahnschrift Light" w:hAnsi="Bahnschrift Light"/>
+          <w:bCs/>
+          <w:sz w:val="24"/>
+          <w:szCs w:val="24"/>
+        </w:rPr>
+      </w:pPr>
+      <w:r>
+        <w:rPr>
+          <w:rFonts w:ascii="Bahnschrift Light" w:hAnsi="Bahnschrift Light"/>
+          <w:bCs/>
+          <w:sz w:val="24"/>
+          <w:szCs w:val="24"/>
+        </w:rPr>
+        <w:t xml:space="preserve">The first one will be the basic attack; the basic attack will only be able to attack left and right depending on the direction that the character is facing. The basic/starting stats of the starting weapon will be a </w:t>
+      </w:r>
+      <w:proofErr w:type="gramStart"/>
+      <w:r>
+        <w:rPr>
+          <w:rFonts w:ascii="Bahnschrift Light" w:hAnsi="Bahnschrift Light"/>
+          <w:bCs/>
+          <w:sz w:val="24"/>
+          <w:szCs w:val="24"/>
+        </w:rPr>
+        <w:t>short range</w:t>
+      </w:r>
+      <w:proofErr w:type="gramEnd"/>
+      <w:r>
+        <w:rPr>
+          <w:rFonts w:ascii="Bahnschrift Light" w:hAnsi="Bahnschrift Light"/>
+          <w:bCs/>
+          <w:sz w:val="24"/>
+          <w:szCs w:val="24"/>
+        </w:rPr>
+        <w:t xml:space="preserve"> melee attack that is fast and need to attack a normal enemies about 5 times to kill them and it will take about approximately 60 attack hits to kill the boss.</w:t>
+      </w:r>
+    </w:p>
+    <w:p>
+      <w:pPr>
+        <w:spacing w:line="360" w:lineRule="auto"/>
+        <w:rPr>
+          <w:rFonts w:ascii="Bahnschrift Light" w:hAnsi="Bahnschrift Light"/>
+          <w:bCs/>
+        </w:rPr>
+      </w:pPr>
+      <w:r>
+        <w:rPr>
+          <w:rFonts w:ascii="Bahnschrift Light" w:hAnsi="Bahnschrift Light"/>
+          <w:bCs/>
+          <w:sz w:val="24"/>
+          <w:szCs w:val="24"/>
+        </w:rPr>
+        <w:t xml:space="preserve">The second one will be the movement. You will be able to move left and right, jump once, dash, dropping down a platform. You can move the character left by using the key “A” or “Left arrow” and you can move the character to the right by using the key “D” or “Right arrow”. The character can move the character left and right when he is on the ground or in the air, however on the ground the character will move at normal speed but in the </w:t>
+      </w:r>
+      <w:proofErr w:type="gramStart"/>
+      <w:r>
+        <w:rPr>
+          <w:rFonts w:ascii="Bahnschrift Light" w:hAnsi="Bahnschrift Light"/>
+          <w:bCs/>
+          <w:sz w:val="24"/>
+          <w:szCs w:val="24"/>
+        </w:rPr>
+        <w:t>air</w:t>
+      </w:r>
+      <w:proofErr w:type="gramEnd"/>
+      <w:r>
+        <w:rPr>
+          <w:rFonts w:ascii="Bahnschrift Light" w:hAnsi="Bahnschrift Light"/>
+          <w:bCs/>
+          <w:sz w:val="24"/>
+          <w:szCs w:val="24"/>
+        </w:rPr>
+        <w:t xml:space="preserve"> it will hinder the speed. The character can’t go through walls and when it is standing on a platform he will not fall through. However the character can fall down certain platform if they press “S” or “Down key” and “Space</w:t>
+      </w:r>
+      <w:proofErr w:type="gramStart"/>
+      <w:r>
+        <w:rPr>
+          <w:rFonts w:ascii="Bahnschrift Light" w:hAnsi="Bahnschrift Light"/>
+          <w:bCs/>
+          <w:sz w:val="24"/>
+          <w:szCs w:val="24"/>
+        </w:rPr>
+        <w:t>” .</w:t>
+      </w:r>
+      <w:proofErr w:type="gramEnd"/>
+      <w:r>
+        <w:rPr>
+          <w:rFonts w:ascii="Bahnschrift Light" w:hAnsi="Bahnschrift Light"/>
+          <w:bCs/>
+          <w:sz w:val="24"/>
+          <w:szCs w:val="24"/>
+        </w:rPr>
+        <w:t xml:space="preserve"> The jump can be used </w:t>
+      </w:r>
+      <w:r>
+        <w:rPr>
+          <w:rFonts w:ascii="Bahnschrift Light" w:hAnsi="Bahnschrift Light"/>
+          <w:bCs/>
+          <w:sz w:val="24"/>
+          <w:szCs w:val="24"/>
+        </w:rPr>
+        <w:lastRenderedPageBreak/>
+        <w:t>only once before touching the ground again. It will be activated by using the “Space” key. When the character jumps, he will go up and down with a gravity mechanic. Dashing in the game will be activated with the “Shift” and it has a small</w:t>
+      </w:r>
+      <w:r>
+        <w:rPr>
+          <w:rFonts w:ascii="Bahnschrift Light" w:hAnsi="Bahnschrift Light"/>
+          <w:bCs/>
+        </w:rPr>
+        <w:t xml:space="preserve"> cooldown. During the dash phase you will be invulnerable and you will traverse a short distance very quickly and phase through enemies.</w:t>
+      </w:r>
+    </w:p>
+    <w:p>
+      <w:pPr>
+        <w:spacing w:line="360" w:lineRule="auto"/>
+        <w:rPr>
+          <w:rFonts w:ascii="Baskerville Old Face" w:hAnsi="Baskerville Old Face"/>
+          <w:bCs/>
+          <w:sz w:val="40"/>
+          <w:szCs w:val="40"/>
+          <w:u w:val="single"/>
+        </w:rPr>
+      </w:pPr>
+      <w:r>
+        <w:rPr>
+          <w:rFonts w:ascii="Baskerville Old Face" w:hAnsi="Baskerville Old Face"/>
+          <w:bCs/>
+          <w:sz w:val="40"/>
+          <w:szCs w:val="40"/>
+          <w:u w:val="single"/>
+        </w:rPr>
+        <w:t>Enemies</w:t>
+      </w:r>
+    </w:p>
+    <w:p>
+      <w:pPr>
+        <w:spacing w:line="360" w:lineRule="auto"/>
+        <w:rPr>
+          <w:rFonts w:ascii="Bahnschrift Light" w:hAnsi="Bahnschrift Light"/>
+          <w:bCs/>
+        </w:rPr>
+      </w:pPr>
+      <w:r>
+        <w:rPr>
+          <w:rFonts w:ascii="Bahnschrift Light" w:hAnsi="Bahnschrift Light"/>
+          <w:bCs/>
+        </w:rPr>
+        <w:t>The boss is a lot more powerful than the normal enemies that you will encounter in the game.</w:t>
+      </w:r>
+    </w:p>
+    <w:p>
+      <w:pPr>
+        <w:spacing w:line="360" w:lineRule="auto"/>
+      </w:pPr>
+    </w:p>
+    <w:p>
+      <w:pPr>
+        <w:spacing w:line="360" w:lineRule="auto"/>
+      </w:pPr>
+    </w:p>
+    <w:p>
+      <w:pPr>
+        <w:spacing w:line="360" w:lineRule="auto"/>
+      </w:pPr>
+    </w:p>
+    <w:p>
+      <w:pPr>
+        <w:rPr>
+          <w:b/>
+        </w:rPr>
+      </w:pPr>
+    </w:p>
+    <w:p>
+      <w:pPr>
+        <w:rPr>
+          <w:b/>
+        </w:rPr>
+      </w:pPr>
+    </w:p>
+    <w:p>
+      <w:pPr>
+        <w:rPr>
+          <w:b/>
+        </w:rPr>
+      </w:pPr>
+    </w:p>
+    <w:p>
+      <w:pPr>
+        <w:rPr>
+          <w:sz w:val="12"/>
+        </w:rPr>
+      </w:pPr>
+    </w:p>
+    <w:p/>
+    <w:p/>
+    <w:p>
+      <w:pPr>
+        <w:rPr>
+          <w:sz w:val="28"/>
+          <w:szCs w:val="28"/>
+        </w:rPr>
+      </w:pPr>
+    </w:p>
+    <w:p/>
+    <w:p>
+      <w:pPr>
+        <w:rPr>
           <w:sz w:val="28"/>
           <w:szCs w:val="28"/>
         </w:rPr>
@@ -995,6 +1449,109 @@
     </w:sectPr>
   </w:body>
 </w:document>
+</file>
+
+<file path=word/numbering.xml><?xml version="1.0" encoding="utf-8"?>
+<w:numbering xmlns:wpc="http://schemas.microsoft.com/office/word/2010/wordprocessingCanvas" xmlns:cx="http://schemas.microsoft.com/office/drawing/2014/chartex" xmlns:cx1="http://schemas.microsoft.com/office/drawing/2015/9/8/chartex" xmlns:cx2="http://schemas.microsoft.com/office/drawing/2015/10/21/chartex" xmlns:cx3="http://schemas.microsoft.com/office/drawing/2016/5/9/chartex" xmlns:cx4="http://schemas.microsoft.com/office/drawing/2016/5/10/chartex" xmlns:cx5="http://schemas.microsoft.com/office/drawing/2016/5/11/chartex" xmlns:cx6="http://schemas.microsoft.com/office/drawing/2016/5/12/chartex" xmlns:cx7="http://schemas.microsoft.com/office/drawing/2016/5/13/chartex" xmlns:cx8="http://schemas.microsoft.com/office/drawing/2016/5/14/chartex" xmlns:mc="http://schemas.openxmlformats.org/markup-compatibility/2006" xmlns:aink="http://schemas.microsoft.com/office/drawing/2016/ink" xmlns:am3d="http://schemas.microsoft.com/office/drawing/2017/model3d" xmlns:o="urn:schemas-microsoft-com:office:office" xmlns:r="http://schemas.openxmlformats.org/officeDocument/2006/relationships" xmlns:m="http://schemas.openxmlformats.org/officeDocument/2006/math" xmlns:v="urn:schemas-microsoft-com:vml" xmlns:wp14="http://schemas.microsoft.com/office/word/2010/wordprocessingDrawing" xmlns:wp="http://schemas.openxmlformats.org/drawingml/2006/wordprocessingDrawing" xmlns:w10="urn:schemas-microsoft-com:office:word" xmlns:w="http://schemas.openxmlformats.org/wordprocessingml/2006/main" xmlns:w14="http://schemas.microsoft.com/office/word/2010/wordml" xmlns:w15="http://schemas.microsoft.com/office/word/2012/wordml" xmlns:w16cex="http://schemas.microsoft.com/office/word/2018/wordml/cex" xmlns:w16cid="http://schemas.microsoft.com/office/word/2016/wordml/cid" xmlns:w16="http://schemas.microsoft.com/office/word/2018/wordml" xmlns:w16sdtdh="http://schemas.microsoft.com/office/word/2020/wordml/sdtdatahash" xmlns:w16se="http://schemas.microsoft.com/office/word/2015/wordml/symex" xmlns:wpg="http://schemas.microsoft.com/office/word/2010/wordprocessingGroup" xmlns:wpi="http://schemas.microsoft.com/office/word/2010/wordprocessingInk" xmlns:wne="http://schemas.microsoft.com/office/word/2006/wordml" xmlns:wps="http://schemas.microsoft.com/office/word/2010/wordprocessingShape" mc:Ignorable="w14 w15 w16se w16cid w16 w16cex w16sdtdh wp14">
+  <w:abstractNum w:abstractNumId="0" w15:restartNumberingAfterBreak="0">
+    <w:nsid w:val="1482775B"/>
+    <w:multiLevelType w:val="multilevel"/>
+    <w:tmpl w:val="0EBA3C40"/>
+    <w:lvl w:ilvl="0">
+      <w:start w:val="1"/>
+      <w:numFmt w:val="decimal"/>
+      <w:pStyle w:val="Heading1"/>
+      <w:lvlText w:val="%1"/>
+      <w:lvlJc w:val="left"/>
+      <w:pPr>
+        <w:ind w:left="432" w:hanging="432"/>
+      </w:pPr>
+    </w:lvl>
+    <w:lvl w:ilvl="1">
+      <w:start w:val="1"/>
+      <w:numFmt w:val="decimal"/>
+      <w:pStyle w:val="Heading2"/>
+      <w:lvlText w:val="%1.%2"/>
+      <w:lvlJc w:val="left"/>
+      <w:pPr>
+        <w:ind w:left="576" w:hanging="576"/>
+      </w:pPr>
+    </w:lvl>
+    <w:lvl w:ilvl="2">
+      <w:start w:val="1"/>
+      <w:numFmt w:val="decimal"/>
+      <w:pStyle w:val="Heading3"/>
+      <w:lvlText w:val="%1.%2.%3"/>
+      <w:lvlJc w:val="left"/>
+      <w:pPr>
+        <w:ind w:left="720" w:hanging="720"/>
+      </w:pPr>
+    </w:lvl>
+    <w:lvl w:ilvl="3">
+      <w:start w:val="1"/>
+      <w:numFmt w:val="decimal"/>
+      <w:pStyle w:val="Heading4"/>
+      <w:lvlText w:val="%1.%2.%3.%4"/>
+      <w:lvlJc w:val="left"/>
+      <w:pPr>
+        <w:ind w:left="864" w:hanging="864"/>
+      </w:pPr>
+    </w:lvl>
+    <w:lvl w:ilvl="4">
+      <w:start w:val="1"/>
+      <w:numFmt w:val="decimal"/>
+      <w:pStyle w:val="Heading5"/>
+      <w:lvlText w:val="%1.%2.%3.%4.%5"/>
+      <w:lvlJc w:val="left"/>
+      <w:pPr>
+        <w:ind w:left="1008" w:hanging="1008"/>
+      </w:pPr>
+    </w:lvl>
+    <w:lvl w:ilvl="5">
+      <w:start w:val="1"/>
+      <w:numFmt w:val="decimal"/>
+      <w:pStyle w:val="Heading6"/>
+      <w:lvlText w:val="%1.%2.%3.%4.%5.%6"/>
+      <w:lvlJc w:val="left"/>
+      <w:pPr>
+        <w:ind w:left="1152" w:hanging="1152"/>
+      </w:pPr>
+    </w:lvl>
+    <w:lvl w:ilvl="6">
+      <w:start w:val="1"/>
+      <w:numFmt w:val="decimal"/>
+      <w:pStyle w:val="Heading7"/>
+      <w:lvlText w:val="%1.%2.%3.%4.%5.%6.%7"/>
+      <w:lvlJc w:val="left"/>
+      <w:pPr>
+        <w:ind w:left="1296" w:hanging="1296"/>
+      </w:pPr>
+    </w:lvl>
+    <w:lvl w:ilvl="7">
+      <w:start w:val="1"/>
+      <w:numFmt w:val="decimal"/>
+      <w:pStyle w:val="Heading8"/>
+      <w:lvlText w:val="%1.%2.%3.%4.%5.%6.%7.%8"/>
+      <w:lvlJc w:val="left"/>
+      <w:pPr>
+        <w:ind w:left="1440" w:hanging="1440"/>
+      </w:pPr>
+    </w:lvl>
+    <w:lvl w:ilvl="8">
+      <w:start w:val="1"/>
+      <w:numFmt w:val="decimal"/>
+      <w:pStyle w:val="Heading9"/>
+      <w:lvlText w:val="%1.%2.%3.%4.%5.%6.%7.%8.%9"/>
+      <w:lvlJc w:val="left"/>
+      <w:pPr>
+        <w:ind w:left="1584" w:hanging="1584"/>
+      </w:pPr>
+    </w:lvl>
+  </w:abstractNum>
+  <w:num w:numId="1">
+    <w:abstractNumId w:val="0"/>
+  </w:num>
+</w:numbering>
 </file>
 
 <file path=word/styles.xml><?xml version="1.0" encoding="utf-8"?>
@@ -1396,6 +1953,257 @@
     <w:name w:val="Normal"/>
     <w:qFormat/>
   </w:style>
+  <w:style w:type="paragraph" w:styleId="Heading1">
+    <w:name w:val="heading 1"/>
+    <w:basedOn w:val="Normal"/>
+    <w:next w:val="Normal"/>
+    <w:link w:val="Heading1Char"/>
+    <w:uiPriority w:val="9"/>
+    <w:qFormat/>
+    <w:rsid w:val="00440128"/>
+    <w:pPr>
+      <w:keepNext/>
+      <w:keepLines/>
+      <w:numPr>
+        <w:numId w:val="1"/>
+      </w:numPr>
+      <w:pBdr>
+        <w:bottom w:val="single" w:sz="4" w:space="1" w:color="595959" w:themeColor="text1" w:themeTint="A6"/>
+      </w:pBdr>
+      <w:spacing w:before="360"/>
+      <w:outlineLvl w:val="0"/>
+    </w:pPr>
+    <w:rPr>
+      <w:rFonts w:asciiTheme="majorHAnsi" w:eastAsiaTheme="majorEastAsia" w:hAnsiTheme="majorHAnsi" w:cstheme="majorBidi"/>
+      <w:b/>
+      <w:bCs/>
+      <w:smallCaps/>
+      <w:color w:val="000000" w:themeColor="text1"/>
+      <w:sz w:val="36"/>
+      <w:szCs w:val="36"/>
+    </w:rPr>
+  </w:style>
+  <w:style w:type="paragraph" w:styleId="Heading2">
+    <w:name w:val="heading 2"/>
+    <w:basedOn w:val="Normal"/>
+    <w:next w:val="Normal"/>
+    <w:link w:val="Heading2Char"/>
+    <w:uiPriority w:val="9"/>
+    <w:semiHidden/>
+    <w:unhideWhenUsed/>
+    <w:qFormat/>
+    <w:rsid w:val="00440128"/>
+    <w:pPr>
+      <w:keepNext/>
+      <w:keepLines/>
+      <w:numPr>
+        <w:ilvl w:val="1"/>
+        <w:numId w:val="1"/>
+      </w:numPr>
+      <w:spacing w:before="360" w:after="0"/>
+      <w:outlineLvl w:val="1"/>
+    </w:pPr>
+    <w:rPr>
+      <w:rFonts w:asciiTheme="majorHAnsi" w:eastAsiaTheme="majorEastAsia" w:hAnsiTheme="majorHAnsi" w:cstheme="majorBidi"/>
+      <w:b/>
+      <w:bCs/>
+      <w:smallCaps/>
+      <w:color w:val="000000" w:themeColor="text1"/>
+      <w:sz w:val="28"/>
+      <w:szCs w:val="28"/>
+    </w:rPr>
+  </w:style>
+  <w:style w:type="paragraph" w:styleId="Heading3">
+    <w:name w:val="heading 3"/>
+    <w:basedOn w:val="Normal"/>
+    <w:next w:val="Normal"/>
+    <w:link w:val="Heading3Char"/>
+    <w:uiPriority w:val="9"/>
+    <w:semiHidden/>
+    <w:unhideWhenUsed/>
+    <w:qFormat/>
+    <w:rsid w:val="00440128"/>
+    <w:pPr>
+      <w:keepNext/>
+      <w:keepLines/>
+      <w:numPr>
+        <w:ilvl w:val="2"/>
+        <w:numId w:val="1"/>
+      </w:numPr>
+      <w:spacing w:before="200" w:after="0"/>
+      <w:outlineLvl w:val="2"/>
+    </w:pPr>
+    <w:rPr>
+      <w:rFonts w:asciiTheme="majorHAnsi" w:eastAsiaTheme="majorEastAsia" w:hAnsiTheme="majorHAnsi" w:cstheme="majorBidi"/>
+      <w:b/>
+      <w:bCs/>
+      <w:color w:val="000000" w:themeColor="text1"/>
+    </w:rPr>
+  </w:style>
+  <w:style w:type="paragraph" w:styleId="Heading4">
+    <w:name w:val="heading 4"/>
+    <w:basedOn w:val="Normal"/>
+    <w:next w:val="Normal"/>
+    <w:link w:val="Heading4Char"/>
+    <w:uiPriority w:val="9"/>
+    <w:semiHidden/>
+    <w:unhideWhenUsed/>
+    <w:qFormat/>
+    <w:rsid w:val="00440128"/>
+    <w:pPr>
+      <w:keepNext/>
+      <w:keepLines/>
+      <w:numPr>
+        <w:ilvl w:val="3"/>
+        <w:numId w:val="1"/>
+      </w:numPr>
+      <w:spacing w:before="200" w:after="0"/>
+      <w:outlineLvl w:val="3"/>
+    </w:pPr>
+    <w:rPr>
+      <w:rFonts w:asciiTheme="majorHAnsi" w:eastAsiaTheme="majorEastAsia" w:hAnsiTheme="majorHAnsi" w:cstheme="majorBidi"/>
+      <w:b/>
+      <w:bCs/>
+      <w:i/>
+      <w:iCs/>
+      <w:color w:val="000000" w:themeColor="text1"/>
+    </w:rPr>
+  </w:style>
+  <w:style w:type="paragraph" w:styleId="Heading5">
+    <w:name w:val="heading 5"/>
+    <w:basedOn w:val="Normal"/>
+    <w:next w:val="Normal"/>
+    <w:link w:val="Heading5Char"/>
+    <w:uiPriority w:val="9"/>
+    <w:semiHidden/>
+    <w:unhideWhenUsed/>
+    <w:qFormat/>
+    <w:rsid w:val="00440128"/>
+    <w:pPr>
+      <w:keepNext/>
+      <w:keepLines/>
+      <w:numPr>
+        <w:ilvl w:val="4"/>
+        <w:numId w:val="1"/>
+      </w:numPr>
+      <w:spacing w:before="200" w:after="0"/>
+      <w:outlineLvl w:val="4"/>
+    </w:pPr>
+    <w:rPr>
+      <w:rFonts w:asciiTheme="majorHAnsi" w:eastAsiaTheme="majorEastAsia" w:hAnsiTheme="majorHAnsi" w:cstheme="majorBidi"/>
+      <w:color w:val="323E4F" w:themeColor="text2" w:themeShade="BF"/>
+    </w:rPr>
+  </w:style>
+  <w:style w:type="paragraph" w:styleId="Heading6">
+    <w:name w:val="heading 6"/>
+    <w:basedOn w:val="Normal"/>
+    <w:next w:val="Normal"/>
+    <w:link w:val="Heading6Char"/>
+    <w:uiPriority w:val="9"/>
+    <w:semiHidden/>
+    <w:unhideWhenUsed/>
+    <w:qFormat/>
+    <w:rsid w:val="00440128"/>
+    <w:pPr>
+      <w:keepNext/>
+      <w:keepLines/>
+      <w:numPr>
+        <w:ilvl w:val="5"/>
+        <w:numId w:val="1"/>
+      </w:numPr>
+      <w:spacing w:before="200" w:after="0"/>
+      <w:outlineLvl w:val="5"/>
+    </w:pPr>
+    <w:rPr>
+      <w:rFonts w:asciiTheme="majorHAnsi" w:eastAsiaTheme="majorEastAsia" w:hAnsiTheme="majorHAnsi" w:cstheme="majorBidi"/>
+      <w:i/>
+      <w:iCs/>
+      <w:color w:val="323E4F" w:themeColor="text2" w:themeShade="BF"/>
+    </w:rPr>
+  </w:style>
+  <w:style w:type="paragraph" w:styleId="Heading7">
+    <w:name w:val="heading 7"/>
+    <w:basedOn w:val="Normal"/>
+    <w:next w:val="Normal"/>
+    <w:link w:val="Heading7Char"/>
+    <w:uiPriority w:val="9"/>
+    <w:semiHidden/>
+    <w:unhideWhenUsed/>
+    <w:qFormat/>
+    <w:rsid w:val="00440128"/>
+    <w:pPr>
+      <w:keepNext/>
+      <w:keepLines/>
+      <w:numPr>
+        <w:ilvl w:val="6"/>
+        <w:numId w:val="1"/>
+      </w:numPr>
+      <w:spacing w:before="200" w:after="0"/>
+      <w:outlineLvl w:val="6"/>
+    </w:pPr>
+    <w:rPr>
+      <w:rFonts w:asciiTheme="majorHAnsi" w:eastAsiaTheme="majorEastAsia" w:hAnsiTheme="majorHAnsi" w:cstheme="majorBidi"/>
+      <w:i/>
+      <w:iCs/>
+      <w:color w:val="404040" w:themeColor="text1" w:themeTint="BF"/>
+    </w:rPr>
+  </w:style>
+  <w:style w:type="paragraph" w:styleId="Heading8">
+    <w:name w:val="heading 8"/>
+    <w:basedOn w:val="Normal"/>
+    <w:next w:val="Normal"/>
+    <w:link w:val="Heading8Char"/>
+    <w:uiPriority w:val="9"/>
+    <w:semiHidden/>
+    <w:unhideWhenUsed/>
+    <w:qFormat/>
+    <w:rsid w:val="00440128"/>
+    <w:pPr>
+      <w:keepNext/>
+      <w:keepLines/>
+      <w:numPr>
+        <w:ilvl w:val="7"/>
+        <w:numId w:val="1"/>
+      </w:numPr>
+      <w:spacing w:before="200" w:after="0"/>
+      <w:outlineLvl w:val="7"/>
+    </w:pPr>
+    <w:rPr>
+      <w:rFonts w:asciiTheme="majorHAnsi" w:eastAsiaTheme="majorEastAsia" w:hAnsiTheme="majorHAnsi" w:cstheme="majorBidi"/>
+      <w:color w:val="404040" w:themeColor="text1" w:themeTint="BF"/>
+      <w:sz w:val="20"/>
+      <w:szCs w:val="20"/>
+    </w:rPr>
+  </w:style>
+  <w:style w:type="paragraph" w:styleId="Heading9">
+    <w:name w:val="heading 9"/>
+    <w:basedOn w:val="Normal"/>
+    <w:next w:val="Normal"/>
+    <w:link w:val="Heading9Char"/>
+    <w:uiPriority w:val="9"/>
+    <w:semiHidden/>
+    <w:unhideWhenUsed/>
+    <w:qFormat/>
+    <w:rsid w:val="00440128"/>
+    <w:pPr>
+      <w:keepNext/>
+      <w:keepLines/>
+      <w:numPr>
+        <w:ilvl w:val="8"/>
+        <w:numId w:val="1"/>
+      </w:numPr>
+      <w:spacing w:before="200" w:after="0"/>
+      <w:outlineLvl w:val="8"/>
+    </w:pPr>
+    <w:rPr>
+      <w:rFonts w:asciiTheme="majorHAnsi" w:eastAsiaTheme="majorEastAsia" w:hAnsiTheme="majorHAnsi" w:cstheme="majorBidi"/>
+      <w:i/>
+      <w:iCs/>
+      <w:color w:val="404040" w:themeColor="text1" w:themeTint="BF"/>
+      <w:sz w:val="20"/>
+      <w:szCs w:val="20"/>
+    </w:rPr>
+  </w:style>
   <w:style w:type="character" w:default="1" w:styleId="DefaultParagraphFont">
     <w:name w:val="Default Paragraph Font"/>
     <w:uiPriority w:val="1"/>
@@ -1444,6 +2252,168 @@
     <w:rsid w:val="00D31F2E"/>
     <w:rPr>
       <w:rFonts w:eastAsiaTheme="minorEastAsia"/>
+    </w:rPr>
+  </w:style>
+  <w:style w:type="character" w:customStyle="1" w:styleId="Heading1Char">
+    <w:name w:val="Heading 1 Char"/>
+    <w:basedOn w:val="DefaultParagraphFont"/>
+    <w:link w:val="Heading1"/>
+    <w:uiPriority w:val="9"/>
+    <w:rsid w:val="00440128"/>
+    <w:rPr>
+      <w:rFonts w:asciiTheme="majorHAnsi" w:eastAsiaTheme="majorEastAsia" w:hAnsiTheme="majorHAnsi" w:cstheme="majorBidi"/>
+      <w:b/>
+      <w:bCs/>
+      <w:smallCaps/>
+      <w:color w:val="000000" w:themeColor="text1"/>
+      <w:sz w:val="36"/>
+      <w:szCs w:val="36"/>
+    </w:rPr>
+  </w:style>
+  <w:style w:type="character" w:customStyle="1" w:styleId="Heading2Char">
+    <w:name w:val="Heading 2 Char"/>
+    <w:basedOn w:val="DefaultParagraphFont"/>
+    <w:link w:val="Heading2"/>
+    <w:uiPriority w:val="9"/>
+    <w:semiHidden/>
+    <w:rsid w:val="00440128"/>
+    <w:rPr>
+      <w:rFonts w:asciiTheme="majorHAnsi" w:eastAsiaTheme="majorEastAsia" w:hAnsiTheme="majorHAnsi" w:cstheme="majorBidi"/>
+      <w:b/>
+      <w:bCs/>
+      <w:smallCaps/>
+      <w:color w:val="000000" w:themeColor="text1"/>
+      <w:sz w:val="28"/>
+      <w:szCs w:val="28"/>
+    </w:rPr>
+  </w:style>
+  <w:style w:type="character" w:customStyle="1" w:styleId="Heading3Char">
+    <w:name w:val="Heading 3 Char"/>
+    <w:basedOn w:val="DefaultParagraphFont"/>
+    <w:link w:val="Heading3"/>
+    <w:uiPriority w:val="9"/>
+    <w:semiHidden/>
+    <w:rsid w:val="00440128"/>
+    <w:rPr>
+      <w:rFonts w:asciiTheme="majorHAnsi" w:eastAsiaTheme="majorEastAsia" w:hAnsiTheme="majorHAnsi" w:cstheme="majorBidi"/>
+      <w:b/>
+      <w:bCs/>
+      <w:color w:val="000000" w:themeColor="text1"/>
+    </w:rPr>
+  </w:style>
+  <w:style w:type="character" w:customStyle="1" w:styleId="Heading4Char">
+    <w:name w:val="Heading 4 Char"/>
+    <w:basedOn w:val="DefaultParagraphFont"/>
+    <w:link w:val="Heading4"/>
+    <w:uiPriority w:val="9"/>
+    <w:semiHidden/>
+    <w:rsid w:val="00440128"/>
+    <w:rPr>
+      <w:rFonts w:asciiTheme="majorHAnsi" w:eastAsiaTheme="majorEastAsia" w:hAnsiTheme="majorHAnsi" w:cstheme="majorBidi"/>
+      <w:b/>
+      <w:bCs/>
+      <w:i/>
+      <w:iCs/>
+      <w:color w:val="000000" w:themeColor="text1"/>
+    </w:rPr>
+  </w:style>
+  <w:style w:type="character" w:customStyle="1" w:styleId="Heading5Char">
+    <w:name w:val="Heading 5 Char"/>
+    <w:basedOn w:val="DefaultParagraphFont"/>
+    <w:link w:val="Heading5"/>
+    <w:uiPriority w:val="9"/>
+    <w:semiHidden/>
+    <w:rsid w:val="00440128"/>
+    <w:rPr>
+      <w:rFonts w:asciiTheme="majorHAnsi" w:eastAsiaTheme="majorEastAsia" w:hAnsiTheme="majorHAnsi" w:cstheme="majorBidi"/>
+      <w:color w:val="323E4F" w:themeColor="text2" w:themeShade="BF"/>
+    </w:rPr>
+  </w:style>
+  <w:style w:type="character" w:customStyle="1" w:styleId="Heading6Char">
+    <w:name w:val="Heading 6 Char"/>
+    <w:basedOn w:val="DefaultParagraphFont"/>
+    <w:link w:val="Heading6"/>
+    <w:uiPriority w:val="9"/>
+    <w:semiHidden/>
+    <w:rsid w:val="00440128"/>
+    <w:rPr>
+      <w:rFonts w:asciiTheme="majorHAnsi" w:eastAsiaTheme="majorEastAsia" w:hAnsiTheme="majorHAnsi" w:cstheme="majorBidi"/>
+      <w:i/>
+      <w:iCs/>
+      <w:color w:val="323E4F" w:themeColor="text2" w:themeShade="BF"/>
+    </w:rPr>
+  </w:style>
+  <w:style w:type="character" w:customStyle="1" w:styleId="Heading7Char">
+    <w:name w:val="Heading 7 Char"/>
+    <w:basedOn w:val="DefaultParagraphFont"/>
+    <w:link w:val="Heading7"/>
+    <w:uiPriority w:val="9"/>
+    <w:semiHidden/>
+    <w:rsid w:val="00440128"/>
+    <w:rPr>
+      <w:rFonts w:asciiTheme="majorHAnsi" w:eastAsiaTheme="majorEastAsia" w:hAnsiTheme="majorHAnsi" w:cstheme="majorBidi"/>
+      <w:i/>
+      <w:iCs/>
+      <w:color w:val="404040" w:themeColor="text1" w:themeTint="BF"/>
+    </w:rPr>
+  </w:style>
+  <w:style w:type="character" w:customStyle="1" w:styleId="Heading8Char">
+    <w:name w:val="Heading 8 Char"/>
+    <w:basedOn w:val="DefaultParagraphFont"/>
+    <w:link w:val="Heading8"/>
+    <w:uiPriority w:val="9"/>
+    <w:semiHidden/>
+    <w:rsid w:val="00440128"/>
+    <w:rPr>
+      <w:rFonts w:asciiTheme="majorHAnsi" w:eastAsiaTheme="majorEastAsia" w:hAnsiTheme="majorHAnsi" w:cstheme="majorBidi"/>
+      <w:color w:val="404040" w:themeColor="text1" w:themeTint="BF"/>
+      <w:sz w:val="20"/>
+      <w:szCs w:val="20"/>
+    </w:rPr>
+  </w:style>
+  <w:style w:type="character" w:customStyle="1" w:styleId="Heading9Char">
+    <w:name w:val="Heading 9 Char"/>
+    <w:basedOn w:val="DefaultParagraphFont"/>
+    <w:link w:val="Heading9"/>
+    <w:uiPriority w:val="9"/>
+    <w:semiHidden/>
+    <w:rsid w:val="00440128"/>
+    <w:rPr>
+      <w:rFonts w:asciiTheme="majorHAnsi" w:eastAsiaTheme="majorEastAsia" w:hAnsiTheme="majorHAnsi" w:cstheme="majorBidi"/>
+      <w:i/>
+      <w:iCs/>
+      <w:color w:val="404040" w:themeColor="text1" w:themeTint="BF"/>
+      <w:sz w:val="20"/>
+      <w:szCs w:val="20"/>
+    </w:rPr>
+  </w:style>
+  <w:style w:type="paragraph" w:styleId="TOCHeading">
+    <w:name w:val="TOC Heading"/>
+    <w:basedOn w:val="Heading1"/>
+    <w:next w:val="Normal"/>
+    <w:uiPriority w:val="39"/>
+    <w:unhideWhenUsed/>
+    <w:qFormat/>
+    <w:rsid w:val="00440128"/>
+    <w:pPr>
+      <w:outlineLvl w:val="9"/>
+    </w:pPr>
+  </w:style>
+  <w:style w:type="paragraph" w:styleId="ListParagraph">
+    <w:name w:val="List Paragraph"/>
+    <w:basedOn w:val="Normal"/>
+    <w:uiPriority w:val="34"/>
+    <w:qFormat/>
+    <w:rsid w:val="00440128"/>
+    <w:pPr>
+      <w:spacing w:after="0" w:line="240" w:lineRule="auto"/>
+      <w:ind w:left="720"/>
+      <w:contextualSpacing/>
+    </w:pPr>
+    <w:rPr>
+      <w:rFonts w:ascii="Times New Roman" w:eastAsia="Times New Roman" w:hAnsi="Times New Roman" w:cs="Times New Roman"/>
+      <w:sz w:val="24"/>
+      <w:szCs w:val="24"/>
     </w:rPr>
   </w:style>
 </w:styles>

</xml_diff>